<commit_message>
some small changes to project analysis
</commit_message>
<xml_diff>
--- a/documents/milestone2/Project Analysis [NEW].docx
+++ b/documents/milestone2/Project Analysis [NEW].docx
@@ -617,15 +617,6 @@
         </w:p>
       </w:sdtContent>
     </w:sdt>
-    <w:p>
-      <w:pPr>
-        <w:pStyle w:val="Title"/>
-      </w:pPr>
-      <w:r>
-        <w:lastRenderedPageBreak/>
-        <w:t>Project Analysis – Tower Hopscotch</w:t>
-      </w:r>
-    </w:p>
     <w:sdt>
       <w:sdtPr>
         <w:rPr>
@@ -5274,18 +5265,6 @@
         </w:drawing>
       </w:r>
     </w:p>
-    <w:p/>
-    <w:p/>
-    <w:p/>
-    <w:p/>
-    <w:p/>
-    <w:p/>
-    <w:p/>
-    <w:p/>
-    <w:p/>
-    <w:p/>
-    <w:p/>
-    <w:p/>
     <w:p>
       <w:pPr>
         <w:pStyle w:val="Heading1"/>
@@ -5296,7 +5275,6 @@
       </w:pPr>
       <w:bookmarkStart w:id="17" w:name="_Toc496538038"/>
       <w:r>
-        <w:lastRenderedPageBreak/>
         <w:t>Domain Model</w:t>
       </w:r>
       <w:bookmarkEnd w:id="17"/>
@@ -5551,6 +5529,7 @@
           </w:tcPr>
           <w:p>
             <w:r>
+              <w:lastRenderedPageBreak/>
               <w:t>AS6</w:t>
             </w:r>
           </w:p>
@@ -5608,13 +5587,10 @@
             <w:r>
               <w:t>Supportability</w:t>
             </w:r>
-            <w:bookmarkStart w:id="20" w:name="_GoBack"/>
-            <w:bookmarkEnd w:id="20"/>
           </w:p>
         </w:tc>
       </w:tr>
     </w:tbl>
-    <w:p/>
     <w:p>
       <w:pPr>
         <w:pStyle w:val="Heading1"/>
@@ -5623,12 +5599,13 @@
           <w:numId w:val="1"/>
         </w:numPr>
       </w:pPr>
-      <w:bookmarkStart w:id="21" w:name="_Toc496538041"/>
-      <w:r>
-        <w:lastRenderedPageBreak/>
+      <w:bookmarkStart w:id="20" w:name="_Toc496538041"/>
+      <w:bookmarkStart w:id="21" w:name="_GoBack"/>
+      <w:bookmarkEnd w:id="21"/>
+      <w:r>
         <w:t>Sequence Diagram</w:t>
       </w:r>
-      <w:bookmarkEnd w:id="21"/>
+      <w:bookmarkEnd w:id="20"/>
     </w:p>
     <w:p>
       <w:r>
@@ -5697,6 +5674,7 @@
         </w:numPr>
       </w:pPr>
       <w:r>
+        <w:lastRenderedPageBreak/>
         <w:t>Glossary</w:t>
       </w:r>
       <w:bookmarkEnd w:id="22"/>
@@ -5835,7 +5813,6 @@
               <w:rPr>
                 <w:color w:val="000000" w:themeColor="text1"/>
               </w:rPr>
-              <w:lastRenderedPageBreak/>
               <w:t>Wave</w:t>
             </w:r>
           </w:p>
@@ -5862,7 +5839,10 @@
     </w:tbl>
     <w:p/>
     <w:sectPr>
-      <w:headerReference w:type="first" r:id="rId11"/>
+      <w:headerReference w:type="default" r:id="rId11"/>
+      <w:footerReference w:type="even" r:id="rId12"/>
+      <w:footerReference w:type="default" r:id="rId13"/>
+      <w:headerReference w:type="first" r:id="rId14"/>
       <w:pgSz w:w="11900" w:h="16840"/>
       <w:pgMar w:top="1440" w:right="1440" w:bottom="1440" w:left="1440" w:header="708" w:footer="708" w:gutter="0"/>
       <w:cols w:space="708"/>
@@ -5892,6 +5872,104 @@
 </w:endnotes>
 </file>
 
+<file path=word/footer1.xml><?xml version="1.0" encoding="utf-8"?>
+<w:ftr xmlns:wpc="http://schemas.microsoft.com/office/word/2010/wordprocessingCanvas" xmlns:mo="http://schemas.microsoft.com/office/mac/office/2008/main" xmlns:mc="http://schemas.openxmlformats.org/markup-compatibility/2006" xmlns:mv="urn:schemas-microsoft-com:mac:vml" xmlns:o="urn:schemas-microsoft-com:office:office" xmlns:r="http://schemas.openxmlformats.org/officeDocument/2006/relationships" xmlns:m="http://schemas.openxmlformats.org/officeDocument/2006/math" xmlns:v="urn:schemas-microsoft-com:vml" xmlns:wp14="http://schemas.microsoft.com/office/word/2010/wordprocessingDrawing" xmlns:wp="http://schemas.openxmlformats.org/drawingml/2006/wordprocessingDrawing" xmlns:w10="urn:schemas-microsoft-com:office:word" xmlns:w="http://schemas.openxmlformats.org/wordprocessingml/2006/main" xmlns:w14="http://schemas.microsoft.com/office/word/2010/wordml" xmlns:w15="http://schemas.microsoft.com/office/word/2012/wordml" xmlns:wpg="http://schemas.microsoft.com/office/word/2010/wordprocessingGroup" xmlns:wpi="http://schemas.microsoft.com/office/word/2010/wordprocessingInk" xmlns:wne="http://schemas.microsoft.com/office/word/2006/wordml" xmlns:wps="http://schemas.microsoft.com/office/word/2010/wordprocessingShape" mc:Ignorable="w14 w15 wp14">
+  <w:p>
+    <w:pPr>
+      <w:pStyle w:val="Footer"/>
+      <w:framePr w:wrap="none" w:vAnchor="text" w:hAnchor="margin" w:xAlign="right" w:y="1"/>
+      <w:rPr>
+        <w:rStyle w:val="PageNumber"/>
+      </w:rPr>
+    </w:pPr>
+    <w:r>
+      <w:rPr>
+        <w:rStyle w:val="PageNumber"/>
+      </w:rPr>
+      <w:fldChar w:fldCharType="begin"/>
+    </w:r>
+    <w:r>
+      <w:rPr>
+        <w:rStyle w:val="PageNumber"/>
+      </w:rPr>
+      <w:instrText xml:space="preserve">PAGE  </w:instrText>
+    </w:r>
+    <w:r>
+      <w:rPr>
+        <w:rStyle w:val="PageNumber"/>
+      </w:rPr>
+      <w:fldChar w:fldCharType="end"/>
+    </w:r>
+  </w:p>
+  <w:p>
+    <w:pPr>
+      <w:pStyle w:val="Footer"/>
+      <w:ind w:right="360"/>
+    </w:pPr>
+  </w:p>
+</w:ftr>
+</file>
+
+<file path=word/footer2.xml><?xml version="1.0" encoding="utf-8"?>
+<w:ftr xmlns:wpc="http://schemas.microsoft.com/office/word/2010/wordprocessingCanvas" xmlns:mo="http://schemas.microsoft.com/office/mac/office/2008/main" xmlns:mc="http://schemas.openxmlformats.org/markup-compatibility/2006" xmlns:mv="urn:schemas-microsoft-com:mac:vml" xmlns:o="urn:schemas-microsoft-com:office:office" xmlns:r="http://schemas.openxmlformats.org/officeDocument/2006/relationships" xmlns:m="http://schemas.openxmlformats.org/officeDocument/2006/math" xmlns:v="urn:schemas-microsoft-com:vml" xmlns:wp14="http://schemas.microsoft.com/office/word/2010/wordprocessingDrawing" xmlns:wp="http://schemas.openxmlformats.org/drawingml/2006/wordprocessingDrawing" xmlns:w10="urn:schemas-microsoft-com:office:word" xmlns:w="http://schemas.openxmlformats.org/wordprocessingml/2006/main" xmlns:w14="http://schemas.microsoft.com/office/word/2010/wordml" xmlns:w15="http://schemas.microsoft.com/office/word/2012/wordml" xmlns:wpg="http://schemas.microsoft.com/office/word/2010/wordprocessingGroup" xmlns:wpi="http://schemas.microsoft.com/office/word/2010/wordprocessingInk" xmlns:wne="http://schemas.microsoft.com/office/word/2006/wordml" xmlns:wps="http://schemas.microsoft.com/office/word/2010/wordprocessingShape" mc:Ignorable="w14 w15 wp14">
+  <w:p>
+    <w:pPr>
+      <w:pStyle w:val="Footer"/>
+      <w:framePr w:wrap="none" w:vAnchor="text" w:hAnchor="margin" w:xAlign="right" w:y="1"/>
+      <w:rPr>
+        <w:rStyle w:val="PageNumber"/>
+      </w:rPr>
+    </w:pPr>
+    <w:r>
+      <w:rPr>
+        <w:rStyle w:val="PageNumber"/>
+      </w:rPr>
+      <w:fldChar w:fldCharType="begin"/>
+    </w:r>
+    <w:r>
+      <w:rPr>
+        <w:rStyle w:val="PageNumber"/>
+      </w:rPr>
+      <w:instrText xml:space="preserve">PAGE  </w:instrText>
+    </w:r>
+    <w:r>
+      <w:rPr>
+        <w:rStyle w:val="PageNumber"/>
+      </w:rPr>
+      <w:fldChar w:fldCharType="separate"/>
+    </w:r>
+    <w:r>
+      <w:rPr>
+        <w:rStyle w:val="PageNumber"/>
+        <w:noProof/>
+      </w:rPr>
+      <w:t>7</w:t>
+    </w:r>
+    <w:r>
+      <w:rPr>
+        <w:rStyle w:val="PageNumber"/>
+      </w:rPr>
+      <w:fldChar w:fldCharType="end"/>
+    </w:r>
+  </w:p>
+  <w:p>
+    <w:pPr>
+      <w:pStyle w:val="Footer"/>
+      <w:ind w:right="360"/>
+    </w:pPr>
+    <w:r>
+      <w:t>PSIT3</w:t>
+    </w:r>
+    <w:r>
+      <w:tab/>
+    </w:r>
+    <w:r>
+      <w:tab/>
+    </w:r>
+  </w:p>
+</w:ftr>
+</file>
+
 <file path=word/footnotes.xml><?xml version="1.0" encoding="utf-8"?>
 <w:footnotes xmlns:wpc="http://schemas.microsoft.com/office/word/2010/wordprocessingCanvas" xmlns:mo="http://schemas.microsoft.com/office/mac/office/2008/main" xmlns:mc="http://schemas.openxmlformats.org/markup-compatibility/2006" xmlns:mv="urn:schemas-microsoft-com:mac:vml" xmlns:o="urn:schemas-microsoft-com:office:office" xmlns:r="http://schemas.openxmlformats.org/officeDocument/2006/relationships" xmlns:m="http://schemas.openxmlformats.org/officeDocument/2006/math" xmlns:v="urn:schemas-microsoft-com:vml" xmlns:wp14="http://schemas.microsoft.com/office/word/2010/wordprocessingDrawing" xmlns:wp="http://schemas.openxmlformats.org/drawingml/2006/wordprocessingDrawing" xmlns:w10="urn:schemas-microsoft-com:office:word" xmlns:w="http://schemas.openxmlformats.org/wordprocessingml/2006/main" xmlns:w14="http://schemas.microsoft.com/office/word/2010/wordml" xmlns:w15="http://schemas.microsoft.com/office/word/2012/wordml" xmlns:wpg="http://schemas.microsoft.com/office/word/2010/wordprocessingGroup" xmlns:wpi="http://schemas.microsoft.com/office/word/2010/wordprocessingInk" xmlns:wne="http://schemas.microsoft.com/office/word/2006/wordml" xmlns:wps="http://schemas.microsoft.com/office/word/2010/wordprocessingShape" mc:Ignorable="w14 w15 wp14">
   <w:footnote w:type="separator" w:id="-1">
@@ -5912,6 +5990,27 @@
 </file>
 
 <file path=word/header1.xml><?xml version="1.0" encoding="utf-8"?>
+<w:hdr xmlns:wpc="http://schemas.microsoft.com/office/word/2010/wordprocessingCanvas" xmlns:mo="http://schemas.microsoft.com/office/mac/office/2008/main" xmlns:mc="http://schemas.openxmlformats.org/markup-compatibility/2006" xmlns:mv="urn:schemas-microsoft-com:mac:vml" xmlns:o="urn:schemas-microsoft-com:office:office" xmlns:r="http://schemas.openxmlformats.org/officeDocument/2006/relationships" xmlns:m="http://schemas.openxmlformats.org/officeDocument/2006/math" xmlns:v="urn:schemas-microsoft-com:vml" xmlns:wp14="http://schemas.microsoft.com/office/word/2010/wordprocessingDrawing" xmlns:wp="http://schemas.openxmlformats.org/drawingml/2006/wordprocessingDrawing" xmlns:w10="urn:schemas-microsoft-com:office:word" xmlns:w="http://schemas.openxmlformats.org/wordprocessingml/2006/main" xmlns:w14="http://schemas.microsoft.com/office/word/2010/wordml" xmlns:w15="http://schemas.microsoft.com/office/word/2012/wordml" xmlns:wpg="http://schemas.microsoft.com/office/word/2010/wordprocessingGroup" xmlns:wpi="http://schemas.microsoft.com/office/word/2010/wordprocessingInk" xmlns:wne="http://schemas.microsoft.com/office/word/2006/wordml" xmlns:wps="http://schemas.microsoft.com/office/word/2010/wordprocessingShape" mc:Ignorable="w14 w15 wp14">
+  <w:p>
+    <w:pPr>
+      <w:pStyle w:val="Header"/>
+    </w:pPr>
+    <w:r>
+      <w:t>Team 5</w:t>
+    </w:r>
+    <w:r>
+      <w:tab/>
+      <w:t>Tower Hopscotch</w:t>
+    </w:r>
+    <w:r>
+      <w:tab/>
+      <w:t>Project Analysis</w:t>
+    </w:r>
+  </w:p>
+</w:hdr>
+</file>
+
+<file path=word/header2.xml><?xml version="1.0" encoding="utf-8"?>
 <w:hdr xmlns:wpc="http://schemas.microsoft.com/office/word/2010/wordprocessingCanvas" xmlns:mo="http://schemas.microsoft.com/office/mac/office/2008/main" xmlns:mc="http://schemas.openxmlformats.org/markup-compatibility/2006" xmlns:mv="urn:schemas-microsoft-com:mac:vml" xmlns:o="urn:schemas-microsoft-com:office:office" xmlns:r="http://schemas.openxmlformats.org/officeDocument/2006/relationships" xmlns:m="http://schemas.openxmlformats.org/officeDocument/2006/math" xmlns:v="urn:schemas-microsoft-com:vml" xmlns:wp14="http://schemas.microsoft.com/office/word/2010/wordprocessingDrawing" xmlns:wp="http://schemas.openxmlformats.org/drawingml/2006/wordprocessingDrawing" xmlns:w10="urn:schemas-microsoft-com:office:word" xmlns:w="http://schemas.openxmlformats.org/wordprocessingml/2006/main" xmlns:w14="http://schemas.microsoft.com/office/word/2010/wordml" xmlns:w15="http://schemas.microsoft.com/office/word/2012/wordml" xmlns:wpg="http://schemas.microsoft.com/office/word/2010/wordprocessingGroup" xmlns:wpi="http://schemas.microsoft.com/office/word/2010/wordprocessingInk" xmlns:wne="http://schemas.microsoft.com/office/word/2006/wordml" xmlns:wps="http://schemas.microsoft.com/office/word/2010/wordprocessingShape" mc:Ignorable="w14 w15 wp14">
   <w:p>
     <w:pPr>
@@ -9008,6 +9107,14 @@
       <w:lang w:val="en-US"/>
     </w:rPr>
   </w:style>
+  <w:style w:type="character" w:styleId="PageNumber">
+    <w:name w:val="page number"/>
+    <w:basedOn w:val="DefaultParagraphFont"/>
+    <w:uiPriority w:val="99"/>
+    <w:semiHidden/>
+    <w:unhideWhenUsed/>
+    <w:rsid w:val="00DB2558"/>
+  </w:style>
 </w:styles>
 </file>
 
@@ -9277,7 +9384,7 @@
 </file>
 
 <file path=customXml/itemProps1.xml><?xml version="1.0" encoding="utf-8"?>
-<ds:datastoreItem xmlns:ds="http://schemas.openxmlformats.org/officeDocument/2006/customXml" ds:itemID="{85041CDF-F4D2-B446-B26D-13CAD05F5D43}">
+<ds:datastoreItem xmlns:ds="http://schemas.openxmlformats.org/officeDocument/2006/customXml" ds:itemID="{9E2248A8-87D4-ED4A-BD30-321821D0BD00}">
   <ds:schemaRefs>
     <ds:schemaRef ds:uri="http://schemas.openxmlformats.org/officeDocument/2006/bibliography"/>
   </ds:schemaRefs>

</xml_diff>